<commit_message>
Added a table of exposed class variables for the pins
Signed-off-by: Brian Baltz <brian.a.baltz@intel.com>
</commit_message>
<xml_diff>
--- a/NMMakers_FnF_Reference.docx
+++ b/NMMakers_FnF_Reference.docx
@@ -14,15 +14,7 @@
         <w:rPr>
           <w:rFonts w:asciiTheme="minorHAnsi" w:hAnsiTheme="minorHAnsi" w:cstheme="minorHAnsi"/>
         </w:rPr>
-        <w:t>NMMakers_FnF</w:t>
-      </w:r>
-      <w:bookmarkStart w:id="0" w:name="_GoBack"/>
-      <w:bookmarkEnd w:id="0"/>
-      <w:r>
-        <w:rPr>
-          <w:rFonts w:asciiTheme="minorHAnsi" w:hAnsiTheme="minorHAnsi" w:cstheme="minorHAnsi"/>
-        </w:rPr>
-        <w:t>_CarDemo</w:t>
+        <w:t>NMMakers_FnF_CarDemo</w:t>
       </w:r>
       <w:proofErr w:type="spellEnd"/>
       <w:r>
@@ -281,25 +273,7 @@
         <w:rPr>
           <w:rFonts w:asciiTheme="minorHAnsi" w:hAnsiTheme="minorHAnsi" w:cstheme="minorHAnsi"/>
         </w:rPr>
-        <w:t xml:space="preserve">Initializes the </w:t>
-      </w:r>
-      <w:r>
-        <w:rPr>
-          <w:rFonts w:asciiTheme="minorHAnsi" w:hAnsiTheme="minorHAnsi" w:cstheme="minorHAnsi"/>
-        </w:rPr>
-        <w:t>encoder</w:t>
-      </w:r>
-      <w:r>
-        <w:rPr>
-          <w:rFonts w:asciiTheme="minorHAnsi" w:hAnsiTheme="minorHAnsi" w:cstheme="minorHAnsi"/>
-        </w:rPr>
-        <w:t xml:space="preserve"> pin</w:t>
-      </w:r>
-      <w:r>
-        <w:rPr>
-          <w:rFonts w:asciiTheme="minorHAnsi" w:hAnsiTheme="minorHAnsi" w:cstheme="minorHAnsi"/>
-        </w:rPr>
-        <w:t>s and sets up the callback functions that are called when the encoder values change</w:t>
+        <w:t>Initializes the encoder pins and sets up the callback functions that are called when the encoder values change</w:t>
       </w:r>
     </w:p>
     <w:p>
@@ -486,36 +460,7 @@
           <w:rFonts w:asciiTheme="minorHAnsi" w:hAnsiTheme="minorHAnsi" w:cstheme="minorHAnsi"/>
         </w:rPr>
         <w:tab/>
-      </w:r>
-      <w:r>
-        <w:rPr>
-          <w:rFonts w:asciiTheme="minorHAnsi" w:hAnsiTheme="minorHAnsi" w:cstheme="minorHAnsi"/>
-        </w:rPr>
-        <w:t>Right motor</w:t>
-      </w:r>
-      <w:r>
-        <w:rPr>
-          <w:rFonts w:asciiTheme="minorHAnsi" w:hAnsiTheme="minorHAnsi" w:cstheme="minorHAnsi"/>
-        </w:rPr>
-        <w:t xml:space="preserve"> speed</w:t>
-      </w:r>
-      <w:r>
-        <w:rPr>
-          <w:rFonts w:asciiTheme="minorHAnsi" w:hAnsiTheme="minorHAnsi" w:cstheme="minorHAnsi"/>
-        </w:rPr>
-        <w:t xml:space="preserve"> (-255 </w:t>
-      </w:r>
-      <w:r>
-        <w:rPr>
-          <w:rFonts w:asciiTheme="minorHAnsi" w:hAnsiTheme="minorHAnsi" w:cstheme="minorHAnsi"/>
-        </w:rPr>
-        <w:t>to</w:t>
-      </w:r>
-      <w:r>
-        <w:rPr>
-          <w:rFonts w:asciiTheme="minorHAnsi" w:hAnsiTheme="minorHAnsi" w:cstheme="minorHAnsi"/>
-        </w:rPr>
-        <w:t xml:space="preserve"> 255)</w:t>
+        <w:t>Right motor speed (-255 to 255)</w:t>
       </w:r>
     </w:p>
     <w:p>
@@ -734,19 +679,7 @@
         <w:rPr>
           <w:rFonts w:asciiTheme="minorHAnsi" w:hAnsiTheme="minorHAnsi" w:cstheme="minorHAnsi"/>
         </w:rPr>
-        <w:t>Set</w:t>
-      </w:r>
-      <w:r>
-        <w:rPr>
-          <w:rFonts w:asciiTheme="minorHAnsi" w:hAnsiTheme="minorHAnsi" w:cstheme="minorHAnsi"/>
-        </w:rPr>
-        <w:t xml:space="preserve"> </w:t>
-      </w:r>
-      <w:r>
-        <w:rPr>
-          <w:rFonts w:asciiTheme="minorHAnsi" w:hAnsiTheme="minorHAnsi" w:cstheme="minorHAnsi"/>
-        </w:rPr>
-        <w:t>rear LEDs red</w:t>
+        <w:t>Set rear LEDs red</w:t>
       </w:r>
     </w:p>
     <w:p>
@@ -1165,11 +1098,19 @@
         </w:rPr>
         <w:tab/>
       </w:r>
-      <w:r>
-        <w:rPr>
-          <w:rFonts w:asciiTheme="minorHAnsi" w:hAnsiTheme="minorHAnsi" w:cstheme="minorHAnsi"/>
-        </w:rPr>
-        <w:t>LED number (0-3, or “ALL_LEDS” for all LEDs)</w:t>
+      <w:proofErr w:type="spellStart"/>
+      <w:r>
+        <w:rPr>
+          <w:rFonts w:asciiTheme="minorHAnsi" w:hAnsiTheme="minorHAnsi" w:cstheme="minorHAnsi"/>
+        </w:rPr>
+        <w:t>LED</w:t>
+      </w:r>
+      <w:proofErr w:type="spellEnd"/>
+      <w:r>
+        <w:rPr>
+          <w:rFonts w:asciiTheme="minorHAnsi" w:hAnsiTheme="minorHAnsi" w:cstheme="minorHAnsi"/>
+        </w:rPr>
+        <w:t xml:space="preserve"> number (0-3, or “ALL_LEDS” for all LEDs)</w:t>
       </w:r>
     </w:p>
     <w:p>
@@ -1459,15 +1400,7 @@
           <w:b/>
           <w:u w:val="single"/>
         </w:rPr>
-        <w:t>Servo</w:t>
-      </w:r>
-      <w:r>
-        <w:rPr>
-          <w:rFonts w:asciiTheme="minorHAnsi" w:hAnsiTheme="minorHAnsi" w:cstheme="minorHAnsi"/>
-          <w:b/>
-          <w:u w:val="single"/>
-        </w:rPr>
-        <w:t xml:space="preserve"> Functions</w:t>
+        <w:t>Servo Functions</w:t>
       </w:r>
     </w:p>
     <w:p>
@@ -1560,7 +1493,20 @@
           <w:rFonts w:asciiTheme="minorHAnsi" w:hAnsiTheme="minorHAnsi" w:cstheme="minorHAnsi"/>
         </w:rPr>
         <w:tab/>
-        <w:t>Angle of servo motor (0 – 180); 90° is center</w:t>
+      </w:r>
+      <w:proofErr w:type="spellStart"/>
+      <w:r>
+        <w:rPr>
+          <w:rFonts w:asciiTheme="minorHAnsi" w:hAnsiTheme="minorHAnsi" w:cstheme="minorHAnsi"/>
+        </w:rPr>
+        <w:t>Angle</w:t>
+      </w:r>
+      <w:proofErr w:type="spellEnd"/>
+      <w:r>
+        <w:rPr>
+          <w:rFonts w:asciiTheme="minorHAnsi" w:hAnsiTheme="minorHAnsi" w:cstheme="minorHAnsi"/>
+        </w:rPr>
+        <w:t xml:space="preserve"> of servo motor (0 – 180); 90° is center</w:t>
       </w:r>
     </w:p>
     <w:p>
@@ -1583,15 +1529,7 @@
           <w:b/>
           <w:u w:val="single"/>
         </w:rPr>
-        <w:t>Piezo Buzzer</w:t>
-      </w:r>
-      <w:r>
-        <w:rPr>
-          <w:rFonts w:asciiTheme="minorHAnsi" w:hAnsiTheme="minorHAnsi" w:cstheme="minorHAnsi"/>
-          <w:b/>
-          <w:u w:val="single"/>
-        </w:rPr>
-        <w:t xml:space="preserve"> Functions</w:t>
+        <w:t>Piezo Buzzer Functions</w:t>
       </w:r>
       <w:r>
         <w:rPr>
@@ -1975,19 +1913,7 @@
           <w:rFonts w:asciiTheme="minorHAnsi" w:hAnsiTheme="minorHAnsi" w:cstheme="minorHAnsi"/>
         </w:rPr>
         <w:tab/>
-        <w:t xml:space="preserve"> </w:t>
-      </w:r>
-      <w:r>
-        <w:rPr>
-          <w:rFonts w:asciiTheme="minorHAnsi" w:hAnsiTheme="minorHAnsi" w:cstheme="minorHAnsi"/>
-        </w:rPr>
-        <w:t>Note</w:t>
-      </w:r>
-      <w:r>
-        <w:rPr>
-          <w:rFonts w:asciiTheme="minorHAnsi" w:hAnsiTheme="minorHAnsi" w:cstheme="minorHAnsi"/>
-        </w:rPr>
-        <w:t>* to play (see Table B)</w:t>
+        <w:t xml:space="preserve"> Note* to play (see Table B)</w:t>
       </w:r>
     </w:p>
     <w:p>
@@ -2018,19 +1944,7 @@
           <w:rFonts w:asciiTheme="minorHAnsi" w:hAnsiTheme="minorHAnsi" w:cstheme="minorHAnsi"/>
         </w:rPr>
         <w:tab/>
-        <w:t xml:space="preserve"> </w:t>
-      </w:r>
-      <w:r>
-        <w:rPr>
-          <w:rFonts w:asciiTheme="minorHAnsi" w:hAnsiTheme="minorHAnsi" w:cstheme="minorHAnsi"/>
-        </w:rPr>
-        <w:t>N</w:t>
-      </w:r>
-      <w:r>
-        <w:rPr>
-          <w:rFonts w:asciiTheme="minorHAnsi" w:hAnsiTheme="minorHAnsi" w:cstheme="minorHAnsi"/>
-        </w:rPr>
-        <w:t>ote durations</w:t>
+        <w:t xml:space="preserve"> Note durations</w:t>
       </w:r>
     </w:p>
     <w:p>
@@ -2246,26 +2160,1251 @@
         <w:rPr>
           <w:rFonts w:asciiTheme="minorHAnsi" w:hAnsiTheme="minorHAnsi" w:cstheme="minorHAnsi"/>
         </w:rPr>
-        <w:t>Value to adjust motor speed in order to skew the car in one direction. (&gt; 1.0: skews the car t</w:t>
-      </w:r>
-      <w:r>
-        <w:rPr>
-          <w:rFonts w:asciiTheme="minorHAnsi" w:hAnsiTheme="minorHAnsi" w:cstheme="minorHAnsi"/>
-        </w:rPr>
-        <w:t>o the Left</w:t>
-      </w:r>
-      <w:r>
-        <w:rPr>
-          <w:rFonts w:asciiTheme="minorHAnsi" w:hAnsiTheme="minorHAnsi" w:cstheme="minorHAnsi"/>
-        </w:rPr>
-        <w:t>;</w:t>
-      </w:r>
-      <w:r>
-        <w:rPr>
-          <w:rFonts w:asciiTheme="minorHAnsi" w:hAnsiTheme="minorHAnsi" w:cstheme="minorHAnsi"/>
-        </w:rPr>
-        <w:t xml:space="preserve"> &lt; 1.0 skews the car to the Right)</w:t>
-      </w:r>
+        <w:t>Value to adjust motor speed in order to skew the car in one direction. (&gt; 1.0: skews the car to the Left; &lt; 1.0 skews the car to the Right)</w:t>
+      </w:r>
+    </w:p>
+    <w:p>
+      <w:pPr>
+        <w:rPr>
+          <w:rFonts w:asciiTheme="minorHAnsi" w:hAnsiTheme="minorHAnsi" w:cstheme="minorHAnsi"/>
+        </w:rPr>
+      </w:pPr>
+    </w:p>
+    <w:p>
+      <w:pPr>
+        <w:rPr>
+          <w:rFonts w:asciiTheme="minorHAnsi" w:hAnsiTheme="minorHAnsi" w:cstheme="minorHAnsi"/>
+          <w:b/>
+        </w:rPr>
+      </w:pPr>
+      <w:r>
+        <w:rPr>
+          <w:rFonts w:asciiTheme="minorHAnsi" w:hAnsiTheme="minorHAnsi" w:cstheme="minorHAnsi"/>
+          <w:b/>
+        </w:rPr>
+        <w:t>Pin Variables</w:t>
+      </w:r>
+    </w:p>
+    <w:p>
+      <w:pPr>
+        <w:rPr>
+          <w:rFonts w:asciiTheme="minorHAnsi" w:hAnsiTheme="minorHAnsi" w:cstheme="minorHAnsi"/>
+          <w:b/>
+        </w:rPr>
+      </w:pPr>
+      <w:r>
+        <w:rPr>
+          <w:rFonts w:asciiTheme="minorHAnsi" w:hAnsiTheme="minorHAnsi" w:cstheme="minorHAnsi"/>
+        </w:rPr>
+        <w:t xml:space="preserve">These pin assignments are </w:t>
+      </w:r>
+      <w:bookmarkStart w:id="0" w:name="_GoBack"/>
+      <w:r>
+        <w:rPr>
+          <w:rFonts w:asciiTheme="minorHAnsi" w:hAnsiTheme="minorHAnsi" w:cstheme="minorHAnsi"/>
+        </w:rPr>
+        <w:t>defined</w:t>
+      </w:r>
+      <w:r>
+        <w:rPr>
+          <w:rFonts w:asciiTheme="minorHAnsi" w:hAnsiTheme="minorHAnsi" w:cstheme="minorHAnsi"/>
+        </w:rPr>
+        <w:t xml:space="preserve"> </w:t>
+      </w:r>
+      <w:bookmarkEnd w:id="0"/>
+      <w:r>
+        <w:rPr>
+          <w:rFonts w:asciiTheme="minorHAnsi" w:hAnsiTheme="minorHAnsi" w:cstheme="minorHAnsi"/>
+        </w:rPr>
+        <w:t>when the</w:t>
+      </w:r>
+      <w:r>
+        <w:rPr>
+          <w:rFonts w:asciiTheme="minorHAnsi" w:hAnsiTheme="minorHAnsi" w:cstheme="minorHAnsi"/>
+          <w:b/>
+        </w:rPr>
+        <w:t xml:space="preserve"> </w:t>
+      </w:r>
+      <w:proofErr w:type="spellStart"/>
+      <w:r>
+        <w:rPr>
+          <w:rFonts w:asciiTheme="minorHAnsi" w:hAnsiTheme="minorHAnsi" w:cstheme="minorHAnsi"/>
+          <w:b/>
+        </w:rPr>
+        <w:t>CarDemo</w:t>
+      </w:r>
+      <w:proofErr w:type="spellEnd"/>
+      <w:r>
+        <w:rPr>
+          <w:rFonts w:asciiTheme="minorHAnsi" w:hAnsiTheme="minorHAnsi" w:cstheme="minorHAnsi"/>
+        </w:rPr>
+        <w:t xml:space="preserve"> class is created. Users can re-set these values before calling</w:t>
+      </w:r>
+      <w:r>
+        <w:rPr>
+          <w:rFonts w:asciiTheme="minorHAnsi" w:hAnsiTheme="minorHAnsi" w:cstheme="minorHAnsi"/>
+          <w:b/>
+        </w:rPr>
+        <w:t xml:space="preserve"> </w:t>
+      </w:r>
+      <w:proofErr w:type="spellStart"/>
+      <w:r>
+        <w:rPr>
+          <w:rFonts w:asciiTheme="minorHAnsi" w:hAnsiTheme="minorHAnsi" w:cstheme="minorHAnsi"/>
+          <w:b/>
+        </w:rPr>
+        <w:t>setupCar</w:t>
+      </w:r>
+      <w:proofErr w:type="spellEnd"/>
+      <w:r>
+        <w:rPr>
+          <w:rFonts w:asciiTheme="minorHAnsi" w:hAnsiTheme="minorHAnsi" w:cstheme="minorHAnsi"/>
+        </w:rPr>
+        <w:t>.</w:t>
+      </w:r>
+    </w:p>
+    <w:tbl>
+      <w:tblPr>
+        <w:tblW w:w="9483" w:type="dxa"/>
+        <w:tblInd w:w="93" w:type="dxa"/>
+        <w:tblBorders>
+          <w:top w:val="single" w:sz="4" w:space="0" w:color="auto"/>
+          <w:left w:val="single" w:sz="4" w:space="0" w:color="auto"/>
+          <w:bottom w:val="single" w:sz="4" w:space="0" w:color="auto"/>
+          <w:right w:val="single" w:sz="4" w:space="0" w:color="auto"/>
+          <w:insideH w:val="single" w:sz="4" w:space="0" w:color="auto"/>
+          <w:insideV w:val="single" w:sz="4" w:space="0" w:color="auto"/>
+        </w:tblBorders>
+        <w:tblLook w:val="04A0" w:firstRow="1" w:lastRow="0" w:firstColumn="1" w:lastColumn="0" w:noHBand="0" w:noVBand="1"/>
+      </w:tblPr>
+      <w:tblGrid>
+        <w:gridCol w:w="1229"/>
+        <w:gridCol w:w="1126"/>
+        <w:gridCol w:w="7128"/>
+      </w:tblGrid>
+      <w:tr>
+        <w:trPr>
+          <w:trHeight w:val="300"/>
+        </w:trPr>
+        <w:tc>
+          <w:tcPr>
+            <w:tcW w:w="1229" w:type="dxa"/>
+            <w:shd w:val="clear" w:color="auto" w:fill="auto"/>
+            <w:noWrap/>
+            <w:vAlign w:val="bottom"/>
+            <w:hideMark/>
+          </w:tcPr>
+          <w:p>
+            <w:pPr>
+              <w:rPr>
+                <w:rFonts w:ascii="Calibri" w:hAnsi="Calibri" w:cs="Calibri"/>
+                <w:b/>
+                <w:color w:val="000000"/>
+                <w:sz w:val="22"/>
+                <w:szCs w:val="22"/>
+              </w:rPr>
+            </w:pPr>
+            <w:r>
+              <w:rPr>
+                <w:rFonts w:ascii="Calibri" w:hAnsi="Calibri" w:cs="Calibri"/>
+                <w:b/>
+                <w:color w:val="000000"/>
+                <w:sz w:val="22"/>
+                <w:szCs w:val="22"/>
+              </w:rPr>
+              <w:t>Pin Label</w:t>
+            </w:r>
+          </w:p>
+        </w:tc>
+        <w:tc>
+          <w:tcPr>
+            <w:tcW w:w="1126" w:type="dxa"/>
+            <w:shd w:val="clear" w:color="auto" w:fill="auto"/>
+            <w:noWrap/>
+            <w:vAlign w:val="bottom"/>
+            <w:hideMark/>
+          </w:tcPr>
+          <w:p>
+            <w:pPr>
+              <w:jc w:val="center"/>
+              <w:rPr>
+                <w:rFonts w:ascii="Calibri" w:hAnsi="Calibri" w:cs="Calibri"/>
+                <w:b/>
+                <w:color w:val="000000"/>
+                <w:sz w:val="22"/>
+                <w:szCs w:val="22"/>
+              </w:rPr>
+            </w:pPr>
+            <w:r>
+              <w:rPr>
+                <w:rFonts w:ascii="Calibri" w:hAnsi="Calibri" w:cs="Calibri"/>
+                <w:b/>
+                <w:color w:val="000000"/>
+                <w:sz w:val="22"/>
+                <w:szCs w:val="22"/>
+              </w:rPr>
+              <w:t>Pin</w:t>
+            </w:r>
+            <w:r>
+              <w:rPr>
+                <w:rFonts w:ascii="Calibri" w:hAnsi="Calibri" w:cs="Calibri"/>
+                <w:b/>
+                <w:color w:val="000000"/>
+                <w:sz w:val="22"/>
+                <w:szCs w:val="22"/>
+              </w:rPr>
+              <w:t xml:space="preserve"> # (Default)</w:t>
+            </w:r>
+          </w:p>
+        </w:tc>
+        <w:tc>
+          <w:tcPr>
+            <w:tcW w:w="7128" w:type="dxa"/>
+            <w:shd w:val="clear" w:color="auto" w:fill="auto"/>
+            <w:noWrap/>
+            <w:vAlign w:val="bottom"/>
+            <w:hideMark/>
+          </w:tcPr>
+          <w:p>
+            <w:pPr>
+              <w:rPr>
+                <w:rFonts w:ascii="Calibri" w:hAnsi="Calibri" w:cs="Calibri"/>
+                <w:b/>
+                <w:color w:val="000000"/>
+                <w:sz w:val="22"/>
+                <w:szCs w:val="22"/>
+              </w:rPr>
+            </w:pPr>
+            <w:r>
+              <w:rPr>
+                <w:rFonts w:ascii="Calibri" w:hAnsi="Calibri" w:cs="Calibri"/>
+                <w:b/>
+                <w:color w:val="000000"/>
+                <w:sz w:val="22"/>
+                <w:szCs w:val="22"/>
+              </w:rPr>
+              <w:t>Description</w:t>
+            </w:r>
+          </w:p>
+        </w:tc>
+      </w:tr>
+      <w:tr>
+        <w:trPr>
+          <w:trHeight w:val="300"/>
+        </w:trPr>
+        <w:tc>
+          <w:tcPr>
+            <w:tcW w:w="1229" w:type="dxa"/>
+            <w:shd w:val="clear" w:color="auto" w:fill="auto"/>
+            <w:noWrap/>
+            <w:vAlign w:val="bottom"/>
+            <w:hideMark/>
+          </w:tcPr>
+          <w:p>
+            <w:pPr>
+              <w:rPr>
+                <w:rFonts w:ascii="Calibri" w:hAnsi="Calibri" w:cs="Calibri"/>
+                <w:color w:val="000000"/>
+                <w:sz w:val="22"/>
+                <w:szCs w:val="22"/>
+              </w:rPr>
+            </w:pPr>
+            <w:r>
+              <w:rPr>
+                <w:rFonts w:ascii="Calibri" w:hAnsi="Calibri" w:cs="Calibri"/>
+                <w:color w:val="000000"/>
+                <w:sz w:val="22"/>
+                <w:szCs w:val="22"/>
+              </w:rPr>
+              <w:t>MOTORL</w:t>
+            </w:r>
+          </w:p>
+        </w:tc>
+        <w:tc>
+          <w:tcPr>
+            <w:tcW w:w="1126" w:type="dxa"/>
+            <w:shd w:val="clear" w:color="auto" w:fill="auto"/>
+            <w:noWrap/>
+            <w:vAlign w:val="bottom"/>
+            <w:hideMark/>
+          </w:tcPr>
+          <w:p>
+            <w:pPr>
+              <w:jc w:val="right"/>
+              <w:rPr>
+                <w:rFonts w:ascii="Calibri" w:hAnsi="Calibri" w:cs="Calibri"/>
+                <w:color w:val="000000"/>
+                <w:sz w:val="22"/>
+                <w:szCs w:val="22"/>
+              </w:rPr>
+            </w:pPr>
+            <w:r>
+              <w:rPr>
+                <w:rFonts w:ascii="Calibri" w:hAnsi="Calibri" w:cs="Calibri"/>
+                <w:color w:val="000000"/>
+                <w:sz w:val="22"/>
+                <w:szCs w:val="22"/>
+              </w:rPr>
+              <w:t>3</w:t>
+            </w:r>
+          </w:p>
+        </w:tc>
+        <w:tc>
+          <w:tcPr>
+            <w:tcW w:w="7128" w:type="dxa"/>
+            <w:shd w:val="clear" w:color="auto" w:fill="auto"/>
+            <w:noWrap/>
+            <w:vAlign w:val="bottom"/>
+            <w:hideMark/>
+          </w:tcPr>
+          <w:p>
+            <w:pPr>
+              <w:rPr>
+                <w:rFonts w:ascii="Calibri" w:hAnsi="Calibri" w:cs="Calibri"/>
+                <w:color w:val="000000"/>
+                <w:sz w:val="22"/>
+                <w:szCs w:val="22"/>
+              </w:rPr>
+            </w:pPr>
+            <w:r>
+              <w:rPr>
+                <w:rFonts w:ascii="Calibri" w:hAnsi="Calibri" w:cs="Calibri"/>
+                <w:color w:val="000000"/>
+                <w:sz w:val="22"/>
+                <w:szCs w:val="22"/>
+              </w:rPr>
+              <w:t>PWM control pin (speed) for left motor</w:t>
+            </w:r>
+          </w:p>
+        </w:tc>
+      </w:tr>
+      <w:tr>
+        <w:trPr>
+          <w:trHeight w:val="300"/>
+        </w:trPr>
+        <w:tc>
+          <w:tcPr>
+            <w:tcW w:w="1229" w:type="dxa"/>
+            <w:shd w:val="clear" w:color="auto" w:fill="auto"/>
+            <w:noWrap/>
+            <w:vAlign w:val="bottom"/>
+            <w:hideMark/>
+          </w:tcPr>
+          <w:p>
+            <w:pPr>
+              <w:rPr>
+                <w:rFonts w:ascii="Calibri" w:hAnsi="Calibri" w:cs="Calibri"/>
+                <w:color w:val="000000"/>
+                <w:sz w:val="22"/>
+                <w:szCs w:val="22"/>
+              </w:rPr>
+            </w:pPr>
+            <w:r>
+              <w:rPr>
+                <w:rFonts w:ascii="Calibri" w:hAnsi="Calibri" w:cs="Calibri"/>
+                <w:color w:val="000000"/>
+                <w:sz w:val="22"/>
+                <w:szCs w:val="22"/>
+              </w:rPr>
+              <w:t>MOTORR</w:t>
+            </w:r>
+          </w:p>
+        </w:tc>
+        <w:tc>
+          <w:tcPr>
+            <w:tcW w:w="1126" w:type="dxa"/>
+            <w:shd w:val="clear" w:color="auto" w:fill="auto"/>
+            <w:noWrap/>
+            <w:vAlign w:val="bottom"/>
+            <w:hideMark/>
+          </w:tcPr>
+          <w:p>
+            <w:pPr>
+              <w:jc w:val="right"/>
+              <w:rPr>
+                <w:rFonts w:ascii="Calibri" w:hAnsi="Calibri" w:cs="Calibri"/>
+                <w:color w:val="000000"/>
+                <w:sz w:val="22"/>
+                <w:szCs w:val="22"/>
+              </w:rPr>
+            </w:pPr>
+            <w:r>
+              <w:rPr>
+                <w:rFonts w:ascii="Calibri" w:hAnsi="Calibri" w:cs="Calibri"/>
+                <w:color w:val="000000"/>
+                <w:sz w:val="22"/>
+                <w:szCs w:val="22"/>
+              </w:rPr>
+              <w:t>9</w:t>
+            </w:r>
+          </w:p>
+        </w:tc>
+        <w:tc>
+          <w:tcPr>
+            <w:tcW w:w="7128" w:type="dxa"/>
+            <w:shd w:val="clear" w:color="auto" w:fill="auto"/>
+            <w:noWrap/>
+            <w:vAlign w:val="bottom"/>
+            <w:hideMark/>
+          </w:tcPr>
+          <w:p>
+            <w:pPr>
+              <w:rPr>
+                <w:rFonts w:ascii="Calibri" w:hAnsi="Calibri" w:cs="Calibri"/>
+                <w:color w:val="000000"/>
+                <w:sz w:val="22"/>
+                <w:szCs w:val="22"/>
+              </w:rPr>
+            </w:pPr>
+            <w:r>
+              <w:rPr>
+                <w:rFonts w:ascii="Calibri" w:hAnsi="Calibri" w:cs="Calibri"/>
+                <w:color w:val="000000"/>
+                <w:sz w:val="22"/>
+                <w:szCs w:val="22"/>
+              </w:rPr>
+              <w:t>PWM control pin (speed) for right motor   NOTE it is pin 11 on the Shield we have to jump 9 and 11 for Arduino 101</w:t>
+            </w:r>
+          </w:p>
+        </w:tc>
+      </w:tr>
+      <w:tr>
+        <w:trPr>
+          <w:trHeight w:val="300"/>
+        </w:trPr>
+        <w:tc>
+          <w:tcPr>
+            <w:tcW w:w="1229" w:type="dxa"/>
+            <w:shd w:val="clear" w:color="auto" w:fill="auto"/>
+            <w:noWrap/>
+            <w:vAlign w:val="bottom"/>
+            <w:hideMark/>
+          </w:tcPr>
+          <w:p>
+            <w:pPr>
+              <w:rPr>
+                <w:rFonts w:ascii="Calibri" w:hAnsi="Calibri" w:cs="Calibri"/>
+                <w:color w:val="000000"/>
+                <w:sz w:val="22"/>
+                <w:szCs w:val="22"/>
+              </w:rPr>
+            </w:pPr>
+            <w:r>
+              <w:rPr>
+                <w:rFonts w:ascii="Calibri" w:hAnsi="Calibri" w:cs="Calibri"/>
+                <w:color w:val="000000"/>
+                <w:sz w:val="22"/>
+                <w:szCs w:val="22"/>
+              </w:rPr>
+              <w:t>DIRL</w:t>
+            </w:r>
+          </w:p>
+        </w:tc>
+        <w:tc>
+          <w:tcPr>
+            <w:tcW w:w="1126" w:type="dxa"/>
+            <w:shd w:val="clear" w:color="auto" w:fill="auto"/>
+            <w:noWrap/>
+            <w:vAlign w:val="bottom"/>
+            <w:hideMark/>
+          </w:tcPr>
+          <w:p>
+            <w:pPr>
+              <w:jc w:val="right"/>
+              <w:rPr>
+                <w:rFonts w:ascii="Calibri" w:hAnsi="Calibri" w:cs="Calibri"/>
+                <w:color w:val="000000"/>
+                <w:sz w:val="22"/>
+                <w:szCs w:val="22"/>
+              </w:rPr>
+            </w:pPr>
+            <w:r>
+              <w:rPr>
+                <w:rFonts w:ascii="Calibri" w:hAnsi="Calibri" w:cs="Calibri"/>
+                <w:color w:val="000000"/>
+                <w:sz w:val="22"/>
+                <w:szCs w:val="22"/>
+              </w:rPr>
+              <w:t>12</w:t>
+            </w:r>
+          </w:p>
+        </w:tc>
+        <w:tc>
+          <w:tcPr>
+            <w:tcW w:w="7128" w:type="dxa"/>
+            <w:shd w:val="clear" w:color="auto" w:fill="auto"/>
+            <w:noWrap/>
+            <w:vAlign w:val="bottom"/>
+            <w:hideMark/>
+          </w:tcPr>
+          <w:p>
+            <w:pPr>
+              <w:rPr>
+                <w:rFonts w:ascii="Calibri" w:hAnsi="Calibri" w:cs="Calibri"/>
+                <w:color w:val="000000"/>
+                <w:sz w:val="22"/>
+                <w:szCs w:val="22"/>
+              </w:rPr>
+            </w:pPr>
+            <w:r>
+              <w:rPr>
+                <w:rFonts w:ascii="Calibri" w:hAnsi="Calibri" w:cs="Calibri"/>
+                <w:color w:val="000000"/>
+                <w:sz w:val="22"/>
+                <w:szCs w:val="22"/>
+              </w:rPr>
+              <w:t>Direction control pin for motor A</w:t>
+            </w:r>
+          </w:p>
+        </w:tc>
+      </w:tr>
+      <w:tr>
+        <w:trPr>
+          <w:trHeight w:val="300"/>
+        </w:trPr>
+        <w:tc>
+          <w:tcPr>
+            <w:tcW w:w="1229" w:type="dxa"/>
+            <w:shd w:val="clear" w:color="auto" w:fill="auto"/>
+            <w:noWrap/>
+            <w:vAlign w:val="bottom"/>
+            <w:hideMark/>
+          </w:tcPr>
+          <w:p>
+            <w:pPr>
+              <w:rPr>
+                <w:rFonts w:ascii="Calibri" w:hAnsi="Calibri" w:cs="Calibri"/>
+                <w:color w:val="000000"/>
+                <w:sz w:val="22"/>
+                <w:szCs w:val="22"/>
+              </w:rPr>
+            </w:pPr>
+            <w:r>
+              <w:rPr>
+                <w:rFonts w:ascii="Calibri" w:hAnsi="Calibri" w:cs="Calibri"/>
+                <w:color w:val="000000"/>
+                <w:sz w:val="22"/>
+                <w:szCs w:val="22"/>
+              </w:rPr>
+              <w:t>DIRR</w:t>
+            </w:r>
+          </w:p>
+        </w:tc>
+        <w:tc>
+          <w:tcPr>
+            <w:tcW w:w="1126" w:type="dxa"/>
+            <w:shd w:val="clear" w:color="auto" w:fill="auto"/>
+            <w:noWrap/>
+            <w:vAlign w:val="bottom"/>
+            <w:hideMark/>
+          </w:tcPr>
+          <w:p>
+            <w:pPr>
+              <w:jc w:val="right"/>
+              <w:rPr>
+                <w:rFonts w:ascii="Calibri" w:hAnsi="Calibri" w:cs="Calibri"/>
+                <w:color w:val="000000"/>
+                <w:sz w:val="22"/>
+                <w:szCs w:val="22"/>
+              </w:rPr>
+            </w:pPr>
+            <w:r>
+              <w:rPr>
+                <w:rFonts w:ascii="Calibri" w:hAnsi="Calibri" w:cs="Calibri"/>
+                <w:color w:val="000000"/>
+                <w:sz w:val="22"/>
+                <w:szCs w:val="22"/>
+              </w:rPr>
+              <w:t>13</w:t>
+            </w:r>
+          </w:p>
+        </w:tc>
+        <w:tc>
+          <w:tcPr>
+            <w:tcW w:w="7128" w:type="dxa"/>
+            <w:shd w:val="clear" w:color="auto" w:fill="auto"/>
+            <w:noWrap/>
+            <w:vAlign w:val="bottom"/>
+            <w:hideMark/>
+          </w:tcPr>
+          <w:p>
+            <w:pPr>
+              <w:rPr>
+                <w:rFonts w:ascii="Calibri" w:hAnsi="Calibri" w:cs="Calibri"/>
+                <w:color w:val="000000"/>
+                <w:sz w:val="22"/>
+                <w:szCs w:val="22"/>
+              </w:rPr>
+            </w:pPr>
+            <w:r>
+              <w:rPr>
+                <w:rFonts w:ascii="Calibri" w:hAnsi="Calibri" w:cs="Calibri"/>
+                <w:color w:val="000000"/>
+                <w:sz w:val="22"/>
+                <w:szCs w:val="22"/>
+              </w:rPr>
+              <w:t>Direction control pin for motor B</w:t>
+            </w:r>
+          </w:p>
+        </w:tc>
+      </w:tr>
+      <w:tr>
+        <w:trPr>
+          <w:trHeight w:val="300"/>
+        </w:trPr>
+        <w:tc>
+          <w:tcPr>
+            <w:tcW w:w="1229" w:type="dxa"/>
+            <w:shd w:val="clear" w:color="auto" w:fill="auto"/>
+            <w:noWrap/>
+            <w:vAlign w:val="bottom"/>
+            <w:hideMark/>
+          </w:tcPr>
+          <w:p>
+            <w:pPr>
+              <w:rPr>
+                <w:rFonts w:ascii="Calibri" w:hAnsi="Calibri" w:cs="Calibri"/>
+                <w:color w:val="000000"/>
+                <w:sz w:val="22"/>
+                <w:szCs w:val="22"/>
+              </w:rPr>
+            </w:pPr>
+            <w:r>
+              <w:rPr>
+                <w:rFonts w:ascii="Calibri" w:hAnsi="Calibri" w:cs="Calibri"/>
+                <w:color w:val="000000"/>
+                <w:sz w:val="22"/>
+                <w:szCs w:val="22"/>
+              </w:rPr>
+              <w:t>ENCL</w:t>
+            </w:r>
+          </w:p>
+        </w:tc>
+        <w:tc>
+          <w:tcPr>
+            <w:tcW w:w="1126" w:type="dxa"/>
+            <w:shd w:val="clear" w:color="auto" w:fill="auto"/>
+            <w:noWrap/>
+            <w:vAlign w:val="bottom"/>
+            <w:hideMark/>
+          </w:tcPr>
+          <w:p>
+            <w:pPr>
+              <w:jc w:val="right"/>
+              <w:rPr>
+                <w:rFonts w:ascii="Calibri" w:hAnsi="Calibri" w:cs="Calibri"/>
+                <w:color w:val="000000"/>
+                <w:sz w:val="22"/>
+                <w:szCs w:val="22"/>
+              </w:rPr>
+            </w:pPr>
+            <w:r>
+              <w:rPr>
+                <w:rFonts w:ascii="Calibri" w:hAnsi="Calibri" w:cs="Calibri"/>
+                <w:color w:val="000000"/>
+                <w:sz w:val="22"/>
+                <w:szCs w:val="22"/>
+              </w:rPr>
+              <w:t>2</w:t>
+            </w:r>
+          </w:p>
+        </w:tc>
+        <w:tc>
+          <w:tcPr>
+            <w:tcW w:w="7128" w:type="dxa"/>
+            <w:shd w:val="clear" w:color="auto" w:fill="auto"/>
+            <w:noWrap/>
+            <w:vAlign w:val="bottom"/>
+            <w:hideMark/>
+          </w:tcPr>
+          <w:p>
+            <w:pPr>
+              <w:rPr>
+                <w:rFonts w:ascii="Calibri" w:hAnsi="Calibri" w:cs="Calibri"/>
+                <w:color w:val="000000"/>
+                <w:sz w:val="22"/>
+                <w:szCs w:val="22"/>
+              </w:rPr>
+            </w:pPr>
+            <w:r>
+              <w:rPr>
+                <w:rFonts w:ascii="Calibri" w:hAnsi="Calibri" w:cs="Calibri"/>
+                <w:color w:val="000000"/>
+                <w:sz w:val="22"/>
+                <w:szCs w:val="22"/>
+              </w:rPr>
+              <w:t>Encoder for motor pin A</w:t>
+            </w:r>
+          </w:p>
+        </w:tc>
+      </w:tr>
+      <w:tr>
+        <w:trPr>
+          <w:trHeight w:val="300"/>
+        </w:trPr>
+        <w:tc>
+          <w:tcPr>
+            <w:tcW w:w="1229" w:type="dxa"/>
+            <w:shd w:val="clear" w:color="auto" w:fill="auto"/>
+            <w:noWrap/>
+            <w:vAlign w:val="bottom"/>
+            <w:hideMark/>
+          </w:tcPr>
+          <w:p>
+            <w:pPr>
+              <w:rPr>
+                <w:rFonts w:ascii="Calibri" w:hAnsi="Calibri" w:cs="Calibri"/>
+                <w:color w:val="000000"/>
+                <w:sz w:val="22"/>
+                <w:szCs w:val="22"/>
+              </w:rPr>
+            </w:pPr>
+            <w:r>
+              <w:rPr>
+                <w:rFonts w:ascii="Calibri" w:hAnsi="Calibri" w:cs="Calibri"/>
+                <w:color w:val="000000"/>
+                <w:sz w:val="22"/>
+                <w:szCs w:val="22"/>
+              </w:rPr>
+              <w:t>ENCR</w:t>
+            </w:r>
+          </w:p>
+        </w:tc>
+        <w:tc>
+          <w:tcPr>
+            <w:tcW w:w="1126" w:type="dxa"/>
+            <w:shd w:val="clear" w:color="auto" w:fill="auto"/>
+            <w:noWrap/>
+            <w:vAlign w:val="bottom"/>
+            <w:hideMark/>
+          </w:tcPr>
+          <w:p>
+            <w:pPr>
+              <w:jc w:val="right"/>
+              <w:rPr>
+                <w:rFonts w:ascii="Calibri" w:hAnsi="Calibri" w:cs="Calibri"/>
+                <w:color w:val="000000"/>
+                <w:sz w:val="22"/>
+                <w:szCs w:val="22"/>
+              </w:rPr>
+            </w:pPr>
+            <w:r>
+              <w:rPr>
+                <w:rFonts w:ascii="Calibri" w:hAnsi="Calibri" w:cs="Calibri"/>
+                <w:color w:val="000000"/>
+                <w:sz w:val="22"/>
+                <w:szCs w:val="22"/>
+              </w:rPr>
+              <w:t>8</w:t>
+            </w:r>
+          </w:p>
+        </w:tc>
+        <w:tc>
+          <w:tcPr>
+            <w:tcW w:w="7128" w:type="dxa"/>
+            <w:shd w:val="clear" w:color="auto" w:fill="auto"/>
+            <w:noWrap/>
+            <w:vAlign w:val="bottom"/>
+            <w:hideMark/>
+          </w:tcPr>
+          <w:p>
+            <w:pPr>
+              <w:rPr>
+                <w:rFonts w:ascii="Calibri" w:hAnsi="Calibri" w:cs="Calibri"/>
+                <w:color w:val="000000"/>
+                <w:sz w:val="22"/>
+                <w:szCs w:val="22"/>
+              </w:rPr>
+            </w:pPr>
+            <w:r>
+              <w:rPr>
+                <w:rFonts w:ascii="Calibri" w:hAnsi="Calibri" w:cs="Calibri"/>
+                <w:color w:val="000000"/>
+                <w:sz w:val="22"/>
+                <w:szCs w:val="22"/>
+              </w:rPr>
+              <w:t>Encoder for motor pin B</w:t>
+            </w:r>
+          </w:p>
+        </w:tc>
+      </w:tr>
+      <w:tr>
+        <w:trPr>
+          <w:trHeight w:val="300"/>
+        </w:trPr>
+        <w:tc>
+          <w:tcPr>
+            <w:tcW w:w="1229" w:type="dxa"/>
+            <w:shd w:val="clear" w:color="auto" w:fill="auto"/>
+            <w:noWrap/>
+            <w:vAlign w:val="bottom"/>
+            <w:hideMark/>
+          </w:tcPr>
+          <w:p>
+            <w:pPr>
+              <w:rPr>
+                <w:rFonts w:ascii="Calibri" w:hAnsi="Calibri" w:cs="Calibri"/>
+                <w:color w:val="000000"/>
+                <w:sz w:val="22"/>
+                <w:szCs w:val="22"/>
+              </w:rPr>
+            </w:pPr>
+            <w:r>
+              <w:rPr>
+                <w:rFonts w:ascii="Calibri" w:hAnsi="Calibri" w:cs="Calibri"/>
+                <w:color w:val="000000"/>
+                <w:sz w:val="22"/>
+                <w:szCs w:val="22"/>
+              </w:rPr>
+              <w:t>BUZZER</w:t>
+            </w:r>
+          </w:p>
+        </w:tc>
+        <w:tc>
+          <w:tcPr>
+            <w:tcW w:w="1126" w:type="dxa"/>
+            <w:shd w:val="clear" w:color="auto" w:fill="auto"/>
+            <w:noWrap/>
+            <w:vAlign w:val="bottom"/>
+            <w:hideMark/>
+          </w:tcPr>
+          <w:p>
+            <w:pPr>
+              <w:jc w:val="right"/>
+              <w:rPr>
+                <w:rFonts w:ascii="Calibri" w:hAnsi="Calibri" w:cs="Calibri"/>
+                <w:color w:val="000000"/>
+                <w:sz w:val="22"/>
+                <w:szCs w:val="22"/>
+              </w:rPr>
+            </w:pPr>
+            <w:r>
+              <w:rPr>
+                <w:rFonts w:ascii="Calibri" w:hAnsi="Calibri" w:cs="Calibri"/>
+                <w:color w:val="000000"/>
+                <w:sz w:val="22"/>
+                <w:szCs w:val="22"/>
+              </w:rPr>
+              <w:t>5</w:t>
+            </w:r>
+          </w:p>
+        </w:tc>
+        <w:tc>
+          <w:tcPr>
+            <w:tcW w:w="7128" w:type="dxa"/>
+            <w:shd w:val="clear" w:color="auto" w:fill="auto"/>
+            <w:noWrap/>
+            <w:vAlign w:val="bottom"/>
+            <w:hideMark/>
+          </w:tcPr>
+          <w:p>
+            <w:pPr>
+              <w:rPr>
+                <w:rFonts w:ascii="Calibri" w:hAnsi="Calibri" w:cs="Calibri"/>
+                <w:color w:val="000000"/>
+                <w:sz w:val="22"/>
+                <w:szCs w:val="22"/>
+              </w:rPr>
+            </w:pPr>
+            <w:r>
+              <w:rPr>
+                <w:rFonts w:ascii="Calibri" w:hAnsi="Calibri" w:cs="Calibri"/>
+                <w:color w:val="000000"/>
+                <w:sz w:val="22"/>
+                <w:szCs w:val="22"/>
+              </w:rPr>
+              <w:t>PWM control pin for horn/buzzer</w:t>
+            </w:r>
+          </w:p>
+        </w:tc>
+      </w:tr>
+      <w:tr>
+        <w:trPr>
+          <w:trHeight w:val="300"/>
+        </w:trPr>
+        <w:tc>
+          <w:tcPr>
+            <w:tcW w:w="1229" w:type="dxa"/>
+            <w:shd w:val="clear" w:color="auto" w:fill="auto"/>
+            <w:noWrap/>
+            <w:vAlign w:val="bottom"/>
+            <w:hideMark/>
+          </w:tcPr>
+          <w:p>
+            <w:pPr>
+              <w:rPr>
+                <w:rFonts w:ascii="Calibri" w:hAnsi="Calibri" w:cs="Calibri"/>
+                <w:color w:val="000000"/>
+                <w:sz w:val="22"/>
+                <w:szCs w:val="22"/>
+              </w:rPr>
+            </w:pPr>
+            <w:r>
+              <w:rPr>
+                <w:rFonts w:ascii="Calibri" w:hAnsi="Calibri" w:cs="Calibri"/>
+                <w:color w:val="000000"/>
+                <w:sz w:val="22"/>
+                <w:szCs w:val="22"/>
+              </w:rPr>
+              <w:t>SERVO</w:t>
+            </w:r>
+          </w:p>
+        </w:tc>
+        <w:tc>
+          <w:tcPr>
+            <w:tcW w:w="1126" w:type="dxa"/>
+            <w:shd w:val="clear" w:color="auto" w:fill="auto"/>
+            <w:noWrap/>
+            <w:vAlign w:val="bottom"/>
+            <w:hideMark/>
+          </w:tcPr>
+          <w:p>
+            <w:pPr>
+              <w:jc w:val="right"/>
+              <w:rPr>
+                <w:rFonts w:ascii="Calibri" w:hAnsi="Calibri" w:cs="Calibri"/>
+                <w:color w:val="000000"/>
+                <w:sz w:val="22"/>
+                <w:szCs w:val="22"/>
+              </w:rPr>
+            </w:pPr>
+            <w:r>
+              <w:rPr>
+                <w:rFonts w:ascii="Calibri" w:hAnsi="Calibri" w:cs="Calibri"/>
+                <w:color w:val="000000"/>
+                <w:sz w:val="22"/>
+                <w:szCs w:val="22"/>
+              </w:rPr>
+              <w:t>6</w:t>
+            </w:r>
+          </w:p>
+        </w:tc>
+        <w:tc>
+          <w:tcPr>
+            <w:tcW w:w="7128" w:type="dxa"/>
+            <w:shd w:val="clear" w:color="auto" w:fill="auto"/>
+            <w:noWrap/>
+            <w:vAlign w:val="bottom"/>
+            <w:hideMark/>
+          </w:tcPr>
+          <w:p>
+            <w:pPr>
+              <w:rPr>
+                <w:rFonts w:ascii="Calibri" w:hAnsi="Calibri" w:cs="Calibri"/>
+                <w:color w:val="000000"/>
+                <w:sz w:val="22"/>
+                <w:szCs w:val="22"/>
+              </w:rPr>
+            </w:pPr>
+            <w:r>
+              <w:rPr>
+                <w:rFonts w:ascii="Calibri" w:hAnsi="Calibri" w:cs="Calibri"/>
+                <w:color w:val="000000"/>
+                <w:sz w:val="22"/>
+                <w:szCs w:val="22"/>
+              </w:rPr>
+              <w:t>PWM control pin (speed) for servo motor</w:t>
+            </w:r>
+          </w:p>
+        </w:tc>
+      </w:tr>
+      <w:tr>
+        <w:trPr>
+          <w:trHeight w:val="300"/>
+        </w:trPr>
+        <w:tc>
+          <w:tcPr>
+            <w:tcW w:w="1229" w:type="dxa"/>
+            <w:shd w:val="clear" w:color="auto" w:fill="auto"/>
+            <w:noWrap/>
+            <w:vAlign w:val="bottom"/>
+            <w:hideMark/>
+          </w:tcPr>
+          <w:p>
+            <w:pPr>
+              <w:rPr>
+                <w:rFonts w:ascii="Calibri" w:hAnsi="Calibri" w:cs="Calibri"/>
+                <w:color w:val="000000"/>
+                <w:sz w:val="22"/>
+                <w:szCs w:val="22"/>
+              </w:rPr>
+            </w:pPr>
+            <w:r>
+              <w:rPr>
+                <w:rFonts w:ascii="Calibri" w:hAnsi="Calibri" w:cs="Calibri"/>
+                <w:color w:val="000000"/>
+                <w:sz w:val="22"/>
+                <w:szCs w:val="22"/>
+              </w:rPr>
+              <w:t>PROXIMI</w:t>
+            </w:r>
+            <w:r>
+              <w:rPr>
+                <w:rFonts w:ascii="Calibri" w:hAnsi="Calibri" w:cs="Calibri"/>
+                <w:color w:val="000000"/>
+                <w:sz w:val="22"/>
+                <w:szCs w:val="22"/>
+              </w:rPr>
+              <w:t>TY</w:t>
+            </w:r>
+          </w:p>
+        </w:tc>
+        <w:tc>
+          <w:tcPr>
+            <w:tcW w:w="1126" w:type="dxa"/>
+            <w:shd w:val="clear" w:color="auto" w:fill="auto"/>
+            <w:noWrap/>
+            <w:vAlign w:val="bottom"/>
+            <w:hideMark/>
+          </w:tcPr>
+          <w:p>
+            <w:pPr>
+              <w:jc w:val="right"/>
+              <w:rPr>
+                <w:rFonts w:ascii="Calibri" w:hAnsi="Calibri" w:cs="Calibri"/>
+                <w:color w:val="000000"/>
+                <w:sz w:val="22"/>
+                <w:szCs w:val="22"/>
+              </w:rPr>
+            </w:pPr>
+            <w:r>
+              <w:rPr>
+                <w:rFonts w:ascii="Calibri" w:hAnsi="Calibri" w:cs="Calibri"/>
+                <w:color w:val="000000"/>
+                <w:sz w:val="22"/>
+                <w:szCs w:val="22"/>
+              </w:rPr>
+              <w:t>A0</w:t>
+            </w:r>
+          </w:p>
+        </w:tc>
+        <w:tc>
+          <w:tcPr>
+            <w:tcW w:w="7128" w:type="dxa"/>
+            <w:shd w:val="clear" w:color="auto" w:fill="auto"/>
+            <w:noWrap/>
+            <w:vAlign w:val="bottom"/>
+            <w:hideMark/>
+          </w:tcPr>
+          <w:p>
+            <w:pPr>
+              <w:rPr>
+                <w:rFonts w:ascii="Calibri" w:hAnsi="Calibri" w:cs="Calibri"/>
+                <w:color w:val="000000"/>
+                <w:sz w:val="22"/>
+                <w:szCs w:val="22"/>
+              </w:rPr>
+            </w:pPr>
+            <w:r>
+              <w:rPr>
+                <w:rFonts w:ascii="Calibri" w:hAnsi="Calibri" w:cs="Calibri"/>
+                <w:color w:val="000000"/>
+                <w:sz w:val="22"/>
+                <w:szCs w:val="22"/>
+              </w:rPr>
+              <w:t>Analog pin for distance sensed</w:t>
+            </w:r>
+          </w:p>
+        </w:tc>
+      </w:tr>
+      <w:tr>
+        <w:trPr>
+          <w:trHeight w:val="300"/>
+        </w:trPr>
+        <w:tc>
+          <w:tcPr>
+            <w:tcW w:w="1229" w:type="dxa"/>
+            <w:shd w:val="clear" w:color="auto" w:fill="auto"/>
+            <w:noWrap/>
+            <w:vAlign w:val="bottom"/>
+            <w:hideMark/>
+          </w:tcPr>
+          <w:p>
+            <w:pPr>
+              <w:rPr>
+                <w:rFonts w:ascii="Calibri" w:hAnsi="Calibri" w:cs="Calibri"/>
+                <w:color w:val="000000"/>
+                <w:sz w:val="22"/>
+                <w:szCs w:val="22"/>
+              </w:rPr>
+            </w:pPr>
+            <w:r>
+              <w:rPr>
+                <w:rFonts w:ascii="Calibri" w:hAnsi="Calibri" w:cs="Calibri"/>
+                <w:color w:val="000000"/>
+                <w:sz w:val="22"/>
+                <w:szCs w:val="22"/>
+              </w:rPr>
+              <w:t>LED</w:t>
+            </w:r>
+          </w:p>
+        </w:tc>
+        <w:tc>
+          <w:tcPr>
+            <w:tcW w:w="1126" w:type="dxa"/>
+            <w:shd w:val="clear" w:color="auto" w:fill="auto"/>
+            <w:noWrap/>
+            <w:vAlign w:val="bottom"/>
+            <w:hideMark/>
+          </w:tcPr>
+          <w:p>
+            <w:pPr>
+              <w:jc w:val="right"/>
+              <w:rPr>
+                <w:rFonts w:ascii="Calibri" w:hAnsi="Calibri" w:cs="Calibri"/>
+                <w:color w:val="000000"/>
+                <w:sz w:val="22"/>
+                <w:szCs w:val="22"/>
+              </w:rPr>
+            </w:pPr>
+            <w:r>
+              <w:rPr>
+                <w:rFonts w:ascii="Calibri" w:hAnsi="Calibri" w:cs="Calibri"/>
+                <w:color w:val="000000"/>
+                <w:sz w:val="22"/>
+                <w:szCs w:val="22"/>
+              </w:rPr>
+              <w:t>7</w:t>
+            </w:r>
+          </w:p>
+        </w:tc>
+        <w:tc>
+          <w:tcPr>
+            <w:tcW w:w="7128" w:type="dxa"/>
+            <w:shd w:val="clear" w:color="auto" w:fill="auto"/>
+            <w:noWrap/>
+            <w:vAlign w:val="bottom"/>
+            <w:hideMark/>
+          </w:tcPr>
+          <w:p>
+            <w:pPr>
+              <w:rPr>
+                <w:rFonts w:ascii="Calibri" w:hAnsi="Calibri" w:cs="Calibri"/>
+                <w:color w:val="000000"/>
+                <w:sz w:val="22"/>
+                <w:szCs w:val="22"/>
+              </w:rPr>
+            </w:pPr>
+            <w:r>
+              <w:rPr>
+                <w:rFonts w:ascii="Calibri" w:hAnsi="Calibri" w:cs="Calibri"/>
+                <w:color w:val="000000"/>
+                <w:sz w:val="22"/>
+                <w:szCs w:val="22"/>
+              </w:rPr>
+              <w:t>Addressable LEDs</w:t>
+            </w:r>
+          </w:p>
+        </w:tc>
+      </w:tr>
+      <w:tr>
+        <w:trPr>
+          <w:trHeight w:val="300"/>
+        </w:trPr>
+        <w:tc>
+          <w:tcPr>
+            <w:tcW w:w="1229" w:type="dxa"/>
+            <w:shd w:val="clear" w:color="auto" w:fill="auto"/>
+            <w:noWrap/>
+            <w:vAlign w:val="bottom"/>
+            <w:hideMark/>
+          </w:tcPr>
+          <w:p>
+            <w:pPr>
+              <w:rPr>
+                <w:rFonts w:ascii="Calibri" w:hAnsi="Calibri" w:cs="Calibri"/>
+                <w:color w:val="000000"/>
+                <w:sz w:val="22"/>
+                <w:szCs w:val="22"/>
+              </w:rPr>
+            </w:pPr>
+            <w:proofErr w:type="spellStart"/>
+            <w:r>
+              <w:rPr>
+                <w:rFonts w:ascii="Calibri" w:hAnsi="Calibri" w:cs="Calibri"/>
+                <w:color w:val="000000"/>
+                <w:sz w:val="22"/>
+                <w:szCs w:val="22"/>
+              </w:rPr>
+              <w:t>extLED</w:t>
+            </w:r>
+            <w:proofErr w:type="spellEnd"/>
+          </w:p>
+        </w:tc>
+        <w:tc>
+          <w:tcPr>
+            <w:tcW w:w="1126" w:type="dxa"/>
+            <w:shd w:val="clear" w:color="auto" w:fill="auto"/>
+            <w:noWrap/>
+            <w:vAlign w:val="bottom"/>
+            <w:hideMark/>
+          </w:tcPr>
+          <w:p>
+            <w:pPr>
+              <w:jc w:val="right"/>
+              <w:rPr>
+                <w:rFonts w:ascii="Calibri" w:hAnsi="Calibri" w:cs="Calibri"/>
+                <w:color w:val="000000"/>
+                <w:sz w:val="22"/>
+                <w:szCs w:val="22"/>
+              </w:rPr>
+            </w:pPr>
+            <w:r>
+              <w:rPr>
+                <w:rFonts w:ascii="Calibri" w:hAnsi="Calibri" w:cs="Calibri"/>
+                <w:color w:val="000000"/>
+                <w:sz w:val="22"/>
+                <w:szCs w:val="22"/>
+              </w:rPr>
+              <w:t>0</w:t>
+            </w:r>
+          </w:p>
+        </w:tc>
+        <w:tc>
+          <w:tcPr>
+            <w:tcW w:w="7128" w:type="dxa"/>
+            <w:shd w:val="clear" w:color="auto" w:fill="auto"/>
+            <w:noWrap/>
+            <w:vAlign w:val="bottom"/>
+            <w:hideMark/>
+          </w:tcPr>
+          <w:p>
+            <w:pPr>
+              <w:rPr>
+                <w:rFonts w:ascii="Calibri" w:hAnsi="Calibri" w:cs="Calibri"/>
+                <w:color w:val="000000"/>
+                <w:sz w:val="22"/>
+                <w:szCs w:val="22"/>
+              </w:rPr>
+            </w:pPr>
+            <w:r>
+              <w:rPr>
+                <w:rFonts w:ascii="Calibri" w:hAnsi="Calibri" w:cs="Calibri"/>
+                <w:color w:val="000000"/>
+                <w:sz w:val="22"/>
+                <w:szCs w:val="22"/>
+              </w:rPr>
+              <w:t>T</w:t>
+            </w:r>
+            <w:r>
+              <w:rPr>
+                <w:rFonts w:ascii="Calibri" w:hAnsi="Calibri" w:cs="Calibri"/>
+                <w:color w:val="000000"/>
+                <w:sz w:val="22"/>
+                <w:szCs w:val="22"/>
+              </w:rPr>
+              <w:t>his is the external LED to use without the RGB LEDs and cable</w:t>
+            </w:r>
+          </w:p>
+        </w:tc>
+      </w:tr>
+    </w:tbl>
+    <w:p>
+      <w:pPr>
+        <w:rPr>
+          <w:rFonts w:asciiTheme="minorHAnsi" w:hAnsiTheme="minorHAnsi" w:cstheme="minorHAnsi"/>
+        </w:rPr>
+      </w:pPr>
     </w:p>
     <w:p>
       <w:pPr>
@@ -10979,7 +12118,7 @@
 </file>
 
 <file path=customXml/itemProps1.xml><?xml version="1.0" encoding="utf-8"?>
-<ds:datastoreItem xmlns:ds="http://schemas.openxmlformats.org/officeDocument/2006/customXml" ds:itemID="{45A68327-97D5-4179-AA5C-F9016A723594}">
+<ds:datastoreItem xmlns:ds="http://schemas.openxmlformats.org/officeDocument/2006/customXml" ds:itemID="{D76B8BB0-6ED3-45D0-B6F4-950113F683DE}">
   <ds:schemaRefs>
     <ds:schemaRef ds:uri="http://schemas.openxmlformats.org/officeDocument/2006/bibliography"/>
   </ds:schemaRefs>

</xml_diff>